<commit_message>
Maps added,bootstrap on chat box done, application logo on users page
</commit_message>
<xml_diff>
--- a/DisasterManagement_Mubashir_Chetan.docx
+++ b/DisasterManagement_Mubashir_Chetan.docx
@@ -3317,6 +3317,7 @@
           <w:id w:val="1145322842"/>
           <w:citation/>
         </w:sdtPr>
+        <w:sdtEndPr/>
         <w:sdtContent>
           <w:r>
             <w:rPr>
@@ -3440,6 +3441,7 @@
           <w:id w:val="1414361848"/>
           <w:citation/>
         </w:sdtPr>
+        <w:sdtEndPr/>
         <w:sdtContent>
           <w:r>
             <w:rPr>
@@ -4806,6 +4808,7 @@
           <w:id w:val="748389033"/>
           <w:citation/>
         </w:sdtPr>
+        <w:sdtEndPr/>
         <w:sdtContent>
           <w:r>
             <w:rPr>
@@ -5211,6 +5214,7 @@
           <w:id w:val="-1551989599"/>
           <w:citation/>
         </w:sdtPr>
+        <w:sdtEndPr/>
         <w:sdtContent>
           <w:r>
             <w:rPr>
@@ -6358,6 +6362,7 @@
           <w:id w:val="1598516128"/>
           <w:citation/>
         </w:sdtPr>
+        <w:sdtEndPr/>
         <w:sdtContent>
           <w:r>
             <w:rPr>
@@ -8066,7 +8071,6 @@
         </w:rPr>
         <w:t xml:space="preserve"> </w:t>
       </w:r>
-      <w:bookmarkStart w:id="9" w:name="_GoBack"/>
       <w:r>
         <w:rPr>
           <w:noProof/>
@@ -8130,7 +8134,6 @@
           </wp:anchor>
         </w:drawing>
       </w:r>
-      <w:bookmarkEnd w:id="9"/>
     </w:p>
     <w:p>
       <w:pPr>
@@ -8676,7 +8679,7 @@
           <w:lang w:val="en-US"/>
         </w:rPr>
       </w:pPr>
-      <w:commentRangeStart w:id="10"/>
+      <w:commentRangeStart w:id="9"/>
       <w:r>
         <w:rPr>
           <w:color w:val="FF0000"/>
@@ -8695,12 +8698,12 @@
         </w:rPr>
         <w:t>Web Browser acts as HTTP Server. Also, the socket for the IoT Gateway (HTTP Server) is localhost:8080. The following shows the Message Sequence Chart for this communication,</w:t>
       </w:r>
-      <w:commentRangeEnd w:id="10"/>
+      <w:commentRangeEnd w:id="9"/>
       <w:r>
         <w:rPr>
           <w:rStyle w:val="CommentReference"/>
         </w:rPr>
-        <w:commentReference w:id="10"/>
+        <w:commentReference w:id="9"/>
       </w:r>
     </w:p>
     <w:p>
@@ -10804,7 +10807,7 @@
               </w:rPr>
               <w:t xml:space="preserve">IoT Gateway </w:t>
             </w:r>
-            <w:commentRangeStart w:id="11"/>
+            <w:commentRangeStart w:id="10"/>
             <w:r>
               <w:rPr>
                 <w:color w:val="FF0000"/>
@@ -10814,12 +10817,12 @@
               </w:rPr>
               <w:t>HTTP</w:t>
             </w:r>
-            <w:commentRangeEnd w:id="11"/>
+            <w:commentRangeEnd w:id="10"/>
             <w:r>
               <w:rPr>
                 <w:rStyle w:val="CommentReference"/>
               </w:rPr>
-              <w:commentReference w:id="11"/>
+              <w:commentReference w:id="10"/>
             </w:r>
             <w:r>
               <w:rPr>
@@ -13028,18 +13031,18 @@
           <w:lang w:val="en-US"/>
         </w:rPr>
         <w:drawing>
-          <wp:anchor distT="0" distB="0" distL="114300" distR="114300" simplePos="0" relativeHeight="251660288" behindDoc="0" locked="0" layoutInCell="1" allowOverlap="1" wp14:anchorId="7CBDCAD4" wp14:editId="7A6CFBBE">
+          <wp:anchor distT="0" distB="0" distL="114300" distR="114300" simplePos="0" relativeHeight="251662336" behindDoc="0" locked="0" layoutInCell="1" allowOverlap="1" wp14:anchorId="4EDAE9CE" wp14:editId="10D87FFE">
             <wp:simplePos x="0" y="0"/>
-            <wp:positionH relativeFrom="column">
-              <wp:posOffset>7620</wp:posOffset>
+            <wp:positionH relativeFrom="margin">
+              <wp:align>center</wp:align>
             </wp:positionH>
             <wp:positionV relativeFrom="paragraph">
-              <wp:posOffset>706455</wp:posOffset>
+              <wp:posOffset>704215</wp:posOffset>
             </wp:positionV>
-            <wp:extent cx="5731510" cy="2921000"/>
-            <wp:effectExtent l="19050" t="19050" r="21590" b="12700"/>
+            <wp:extent cx="5689600" cy="2944495"/>
+            <wp:effectExtent l="209550" t="209550" r="215900" b="217805"/>
             <wp:wrapSquare wrapText="bothSides"/>
-            <wp:docPr id="15" name="Picture 15"/>
+            <wp:docPr id="3" name="Picture 15"/>
             <wp:cNvGraphicFramePr>
               <a:graphicFrameLocks xmlns:a="http://schemas.openxmlformats.org/drawingml/2006/main" noChangeAspect="1"/>
             </wp:cNvGraphicFramePr>
@@ -13047,8 +13050,10 @@
               <a:graphicData uri="http://schemas.openxmlformats.org/drawingml/2006/picture">
                 <pic:pic xmlns:pic="http://schemas.openxmlformats.org/drawingml/2006/picture">
                   <pic:nvPicPr>
-                    <pic:cNvPr id="1" name=""/>
-                    <pic:cNvPicPr/>
+                    <pic:cNvPr id="16" name="Picture 15"/>
+                    <pic:cNvPicPr>
+                      <a:picLocks noChangeAspect="1"/>
+                    </pic:cNvPicPr>
                   </pic:nvPicPr>
                   <pic:blipFill>
                     <a:blip r:embed="rId38">
@@ -13065,7 +13070,7 @@
                   <pic:spPr>
                     <a:xfrm>
                       <a:off x="0" y="0"/>
-                      <a:ext cx="5731510" cy="2921000"/>
+                      <a:ext cx="5689600" cy="2944495"/>
                     </a:xfrm>
                     <a:prstGeom prst="rect">
                       <a:avLst/>
@@ -13075,10 +13080,20 @@
                         <a:schemeClr val="tx1"/>
                       </a:solidFill>
                     </a:ln>
+                    <a:effectLst>
+                      <a:outerShdw blurRad="190500" algn="tl" rotWithShape="0">
+                        <a:srgbClr val="000000">
+                          <a:alpha val="70000"/>
+                        </a:srgbClr>
+                      </a:outerShdw>
+                    </a:effectLst>
                   </pic:spPr>
                 </pic:pic>
               </a:graphicData>
             </a:graphic>
+            <wp14:sizeRelH relativeFrom="margin">
+              <wp14:pctWidth>0</wp14:pctWidth>
+            </wp14:sizeRelH>
           </wp:anchor>
         </w:drawing>
       </w:r>
@@ -13205,6 +13220,8 @@
           <w:lang w:val="en-US"/>
         </w:rPr>
       </w:pPr>
+      <w:bookmarkStart w:id="11" w:name="_GoBack"/>
+      <w:bookmarkEnd w:id="11"/>
       <w:r>
         <w:rPr>
           <w:noProof/>
@@ -13212,7 +13229,7 @@
         </w:rPr>
         <w:lastRenderedPageBreak/>
         <w:drawing>
-          <wp:anchor distT="0" distB="0" distL="114300" distR="114300" simplePos="0" relativeHeight="251661312" behindDoc="0" locked="0" layoutInCell="1" allowOverlap="1" wp14:anchorId="7A5D91EC" wp14:editId="7E977EAF">
+          <wp:anchor distT="0" distB="0" distL="114300" distR="114300" simplePos="0" relativeHeight="251661312" behindDoc="0" locked="0" layoutInCell="1" allowOverlap="1" wp14:anchorId="7A5D91EC" wp14:editId="5D6AC053">
             <wp:simplePos x="0" y="0"/>
             <wp:positionH relativeFrom="column">
               <wp:posOffset>8123</wp:posOffset>
@@ -13221,7 +13238,7 @@
               <wp:posOffset>0</wp:posOffset>
             </wp:positionV>
             <wp:extent cx="5731510" cy="2870200"/>
-            <wp:effectExtent l="19050" t="19050" r="21590" b="25400"/>
+            <wp:effectExtent l="209550" t="209550" r="212090" b="215900"/>
             <wp:wrapSquare wrapText="bothSides"/>
             <wp:docPr id="16" name="Picture 16"/>
             <wp:cNvGraphicFramePr>
@@ -13259,6 +13276,13 @@
                         <a:schemeClr val="tx1"/>
                       </a:solidFill>
                     </a:ln>
+                    <a:effectLst>
+                      <a:outerShdw blurRad="190500" algn="tl" rotWithShape="0">
+                        <a:srgbClr val="000000">
+                          <a:alpha val="70000"/>
+                        </a:srgbClr>
+                      </a:outerShdw>
+                    </a:effectLst>
                   </pic:spPr>
                 </pic:pic>
               </a:graphicData>
@@ -13638,13 +13662,7 @@
       </w:r>
       <w:hyperlink r:id="rId43" w:history="1">
         <w:r>
-          <w:t>OpenS</w:t>
-        </w:r>
-        <w:r>
-          <w:t>t</w:t>
-        </w:r>
-        <w:r>
-          <w:t>reetMap</w:t>
+          <w:t>OpenStreetMap</w:t>
         </w:r>
       </w:hyperlink>
       <w:r>
@@ -14842,12 +14860,14 @@
           <w:docPartUnique/>
         </w:docPartObj>
       </w:sdtPr>
+      <w:sdtEndPr/>
       <w:sdtContent>
         <w:sdt>
           <w:sdtPr>
             <w:id w:val="-573587230"/>
             <w:bibliography/>
           </w:sdtPr>
+          <w:sdtEndPr/>
           <w:sdtContent>
             <w:p>
               <w:pPr>
@@ -15389,7 +15409,7 @@
       </w:r>
     </w:p>
   </w:comment>
-  <w:comment w:id="10" w:author="HP" w:date="2021-02-01T23:57:00Z" w:initials="H">
+  <w:comment w:id="9" w:author="HP" w:date="2021-02-01T23:57:00Z" w:initials="H">
     <w:p>
       <w:pPr>
         <w:pStyle w:val="CommentText"/>
@@ -15411,7 +15431,7 @@
       </w:r>
     </w:p>
   </w:comment>
-  <w:comment w:id="11" w:author="HP" w:date="2021-02-02T00:20:00Z" w:initials="H">
+  <w:comment w:id="10" w:author="HP" w:date="2021-02-02T00:20:00Z" w:initials="H">
     <w:p>
       <w:pPr>
         <w:pStyle w:val="CommentText"/>
@@ -15532,6 +15552,7 @@
         <w:docPartUnique/>
       </w:docPartObj>
     </w:sdtPr>
+    <w:sdtEndPr/>
     <w:sdtContent>
       <w:p>
         <w:pPr>
@@ -15554,7 +15575,7 @@
           <w:rPr>
             <w:noProof/>
           </w:rPr>
-          <w:t>12</w:t>
+          <w:t>20</w:t>
         </w:r>
         <w:r>
           <w:rPr>
@@ -16941,6 +16962,7 @@
   <w:style w:type="character" w:default="1" w:styleId="DefaultParagraphFont">
     <w:name w:val="Default Paragraph Font"/>
     <w:uiPriority w:val="1"/>
+    <w:semiHidden/>
     <w:unhideWhenUsed/>
   </w:style>
   <w:style w:type="table" w:default="1" w:styleId="TableNormal">
@@ -17709,18 +17731,18 @@
 </file>
 
 <file path=customXml/item1.xml><?xml version="1.0" encoding="utf-8"?>
+<p:properties xmlns:p="http://schemas.microsoft.com/office/2006/metadata/properties" xmlns:xsi="http://www.w3.org/2001/XMLSchema-instance" xmlns:pc="http://schemas.microsoft.com/office/infopath/2007/PartnerControls">
+  <documentManagement/>
+</p:properties>
+</file>
+
+<file path=customXml/item2.xml><?xml version="1.0" encoding="utf-8"?>
 <?mso-contentType ?>
 <FormTemplates xmlns="http://schemas.microsoft.com/sharepoint/v3/contenttype/forms">
   <Display>DocumentLibraryForm</Display>
   <Edit>DocumentLibraryForm</Edit>
   <New>DocumentLibraryForm</New>
 </FormTemplates>
-</file>
-
-<file path=customXml/item2.xml><?xml version="1.0" encoding="utf-8"?>
-<p:properties xmlns:p="http://schemas.microsoft.com/office/2006/metadata/properties" xmlns:xsi="http://www.w3.org/2001/XMLSchema-instance" xmlns:pc="http://schemas.microsoft.com/office/infopath/2007/PartnerControls">
-  <documentManagement/>
-</p:properties>
 </file>
 
 <file path=customXml/item3.xml><?xml version="1.0" encoding="utf-8"?>
@@ -17944,18 +17966,18 @@
 </file>
 
 <file path=customXml/itemProps1.xml><?xml version="1.0" encoding="utf-8"?>
-<ds:datastoreItem xmlns:ds="http://schemas.openxmlformats.org/officeDocument/2006/customXml" ds:itemID="{474E0CA7-B857-45E5-9C1F-B863AA153BDD}">
+<ds:datastoreItem xmlns:ds="http://schemas.openxmlformats.org/officeDocument/2006/customXml" ds:itemID="{E82553E9-27B7-47A6-8099-7A2D4F5EAA95}">
   <ds:schemaRefs>
-    <ds:schemaRef ds:uri="http://schemas.microsoft.com/sharepoint/v3/contenttype/forms"/>
+    <ds:schemaRef ds:uri="http://schemas.microsoft.com/office/2006/metadata/properties"/>
+    <ds:schemaRef ds:uri="http://schemas.microsoft.com/office/infopath/2007/PartnerControls"/>
   </ds:schemaRefs>
 </ds:datastoreItem>
 </file>
 
 <file path=customXml/itemProps2.xml><?xml version="1.0" encoding="utf-8"?>
-<ds:datastoreItem xmlns:ds="http://schemas.openxmlformats.org/officeDocument/2006/customXml" ds:itemID="{E82553E9-27B7-47A6-8099-7A2D4F5EAA95}">
+<ds:datastoreItem xmlns:ds="http://schemas.openxmlformats.org/officeDocument/2006/customXml" ds:itemID="{474E0CA7-B857-45E5-9C1F-B863AA153BDD}">
   <ds:schemaRefs>
-    <ds:schemaRef ds:uri="http://schemas.microsoft.com/office/2006/metadata/properties"/>
-    <ds:schemaRef ds:uri="http://schemas.microsoft.com/office/infopath/2007/PartnerControls"/>
+    <ds:schemaRef ds:uri="http://schemas.microsoft.com/sharepoint/v3/contenttype/forms"/>
   </ds:schemaRefs>
 </ds:datastoreItem>
 </file>
@@ -17979,7 +18001,7 @@
 </file>
 
 <file path=customXml/itemProps4.xml><?xml version="1.0" encoding="utf-8"?>
-<ds:datastoreItem xmlns:ds="http://schemas.openxmlformats.org/officeDocument/2006/customXml" ds:itemID="{88E8A006-39B0-4B88-8002-75F0EAC47C53}">
+<ds:datastoreItem xmlns:ds="http://schemas.openxmlformats.org/officeDocument/2006/customXml" ds:itemID="{98C5AACF-39DF-4354-B6C9-EA3AEC3FC4DA}">
   <ds:schemaRefs>
     <ds:schemaRef ds:uri="http://schemas.openxmlformats.org/officeDocument/2006/bibliography"/>
   </ds:schemaRefs>

</xml_diff>